<commit_message>
backing up writing and new figures
</commit_message>
<xml_diff>
--- a/MS/Appendix Tables.docx
+++ b/MS/Appendix Tables.docx
@@ -21306,7 +21306,16 @@
           <w:color w:val="000000"/>
           <w:bdr w:val="none" w:sz="0" w:space="0" w:color="auto" w:frame="1"/>
         </w:rPr>
-        <w:t>All contrasts for flower visits</w:t>
+        <w:t>All contrasts for plant?</w:t>
+      </w:r>
+      <w:r>
+        <w:rPr>
+          <w:rStyle w:val="gnkrckgcgsb"/>
+          <w:rFonts w:ascii="Lucida Console" w:hAnsi="Lucida Console"/>
+          <w:color w:val="000000"/>
+          <w:bdr w:val="none" w:sz="0" w:space="0" w:color="auto" w:frame="1"/>
+        </w:rPr>
+        <w:t xml:space="preserve"> visits</w:t>
       </w:r>
     </w:p>
     <w:tbl>
@@ -37637,6 +37646,19 @@
                 <w:bdr w:val="none" w:sz="0" w:space="0" w:color="auto" w:frame="1"/>
               </w:rPr>
             </w:pPr>
+            <w:r>
+              <w:rPr>
+                <w:rStyle w:val="gnkrckgcgsb"/>
+                <w:rFonts w:ascii="Times New Roman" w:hAnsi="Times New Roman" w:cs="Times New Roman"/>
+                <w:color w:val="000000"/>
+                <w:sz w:val="24"/>
+                <w:szCs w:val="24"/>
+                <w:bdr w:val="none" w:sz="0" w:space="0" w:color="auto" w:frame="1"/>
+              </w:rPr>
+              <w:t>Blooming*microsites</w:t>
+            </w:r>
+            <w:bookmarkStart w:id="0" w:name="_GoBack"/>
+            <w:bookmarkEnd w:id="0"/>
           </w:p>
         </w:tc>
         <w:tc>
@@ -38631,6 +38653,7 @@
           <w:color w:val="000000"/>
           <w:bdr w:val="none" w:sz="0" w:space="0" w:color="auto" w:frame="1"/>
         </w:rPr>
+        <w:lastRenderedPageBreak/>
         <w:t>floweringbloom:rtu</w:t>
       </w:r>
       <w:proofErr w:type="gramEnd"/>
@@ -38721,7 +38744,6 @@
           <w:color w:val="000000"/>
           <w:bdr w:val="none" w:sz="0" w:space="0" w:color="auto" w:frame="1"/>
         </w:rPr>
-        <w:lastRenderedPageBreak/>
         <w:t>floweringbloom:rtu</w:t>
       </w:r>
       <w:proofErr w:type="gramEnd"/>
@@ -43035,6 +43057,7 @@
           <w:color w:val="000000"/>
           <w:bdr w:val="none" w:sz="0" w:space="0" w:color="auto" w:frame="1"/>
         </w:rPr>
+        <w:lastRenderedPageBreak/>
         <w:t xml:space="preserve"> </w:t>
       </w:r>
       <w:proofErr w:type="spellStart"/>
@@ -43165,7 +43188,6 @@
           <w:color w:val="000000"/>
           <w:bdr w:val="none" w:sz="0" w:space="0" w:color="auto" w:frame="1"/>
         </w:rPr>
-        <w:lastRenderedPageBreak/>
         <w:t xml:space="preserve"> </w:t>
       </w:r>
       <w:proofErr w:type="spellStart"/>
@@ -44595,8 +44617,6 @@
         </w:rPr>
         <w:t>So decrease in proportion of flowers visited, per visit at the shrub microsite as well with blooming. Does not appear to be strongly driven by any one species.</w:t>
       </w:r>
-      <w:bookmarkStart w:id="0" w:name="_GoBack"/>
-      <w:bookmarkEnd w:id="0"/>
     </w:p>
     <w:sectPr>
       <w:pgSz w:w="12240" w:h="15840"/>

</xml_diff>